<commit_message>
Updated GitHub repo URL.
</commit_message>
<xml_diff>
--- a/GenTopicsUniversal/Documentation/GenTopicsUniversal developer notes.docx
+++ b/GenTopicsUniversal/Documentation/GenTopicsUniversal developer notes.docx
@@ -1,6 +1,6 @@
 
 <file path=word/document.xml><?xml version="1.0" encoding="utf-8"?>
-<w:document xmlns:wpc="http://schemas.microsoft.com/office/word/2010/wordprocessingCanvas" xmlns:mc="http://schemas.openxmlformats.org/markup-compatibility/2006" xmlns:o="urn:schemas-microsoft-com:office:office" xmlns:r="http://schemas.openxmlformats.org/officeDocument/2006/relationships" xmlns:m="http://schemas.openxmlformats.org/officeDocument/2006/math" xmlns:v="urn:schemas-microsoft-com:vml" xmlns:wp14="http://schemas.microsoft.com/office/word/2010/wordprocessingDrawing" xmlns:wp="http://schemas.openxmlformats.org/drawingml/2006/wordprocessingDrawing" xmlns:w10="urn:schemas-microsoft-com:office:word" xmlns:w="http://schemas.openxmlformats.org/wordprocessingml/2006/main" xmlns:w14="http://schemas.microsoft.com/office/word/2010/wordml" xmlns:w15="http://schemas.microsoft.com/office/word/2012/wordml" xmlns:wpg="http://schemas.microsoft.com/office/word/2010/wordprocessingGroup" xmlns:wpi="http://schemas.microsoft.com/office/word/2010/wordprocessingInk" xmlns:wne="http://schemas.microsoft.com/office/word/2006/wordml" xmlns:wps="http://schemas.microsoft.com/office/word/2010/wordprocessingShape" mc:Ignorable="w14 w15 wp14">
+<w:document xmlns:wpc="http://schemas.microsoft.com/office/word/2010/wordprocessingCanvas" xmlns:cx="http://schemas.microsoft.com/office/drawing/2014/chartex" xmlns:cx1="http://schemas.microsoft.com/office/drawing/2015/9/8/chartex" xmlns:cx2="http://schemas.microsoft.com/office/drawing/2015/10/21/chartex" xmlns:cx3="http://schemas.microsoft.com/office/drawing/2016/5/9/chartex" xmlns:cx4="http://schemas.microsoft.com/office/drawing/2016/5/10/chartex" xmlns:cx5="http://schemas.microsoft.com/office/drawing/2016/5/11/chartex" xmlns:mc="http://schemas.openxmlformats.org/markup-compatibility/2006" xmlns:o="urn:schemas-microsoft-com:office:office" xmlns:r="http://schemas.openxmlformats.org/officeDocument/2006/relationships" xmlns:m="http://schemas.openxmlformats.org/officeDocument/2006/math" xmlns:v="urn:schemas-microsoft-com:vml" xmlns:wp14="http://schemas.microsoft.com/office/word/2010/wordprocessingDrawing" xmlns:wp="http://schemas.openxmlformats.org/drawingml/2006/wordprocessingDrawing" xmlns:w10="urn:schemas-microsoft-com:office:word" xmlns:w="http://schemas.openxmlformats.org/wordprocessingml/2006/main" xmlns:w14="http://schemas.microsoft.com/office/word/2010/wordml" xmlns:w15="http://schemas.microsoft.com/office/word/2012/wordml" xmlns:w16se="http://schemas.microsoft.com/office/word/2015/wordml/symex" xmlns:wpg="http://schemas.microsoft.com/office/word/2010/wordprocessingGroup" xmlns:wpi="http://schemas.microsoft.com/office/word/2010/wordprocessingInk" xmlns:wne="http://schemas.microsoft.com/office/word/2006/wordml" xmlns:wps="http://schemas.microsoft.com/office/word/2010/wordprocessingShape" mc:Ignorable="w14 w15 w16se wp14">
   <w:body>
     <w:p>
       <w:pPr>
@@ -67,34 +67,21 @@
         <w:proofErr w:type="spellEnd"/>
       </w:hyperlink>
       <w:r>
-        <w:t xml:space="preserve"> to produce API reference documentation from source code comments. Use GTU to produce HTML documentation automatically from native C++ code, C# code, or Windows Runtime (</w:t>
-      </w:r>
-      <w:proofErr w:type="spellStart"/>
-      <w:r>
-        <w:t>WinRT</w:t>
-      </w:r>
-      <w:proofErr w:type="spellEnd"/>
-      <w:r>
-        <w:t>) IDL. Clone the “</w:t>
+        <w:t xml:space="preserve"> to produce API reference documentation from source code comments. Use GTU to produce HTML documentation automatically from native C++ code, C# code, or Windows </w:t>
+      </w:r>
+      <w:r>
+        <w:t xml:space="preserve">Runtime (WinRT) IDL. Clone the </w:t>
       </w:r>
       <w:hyperlink r:id="rId7" w:history="1">
         <w:r>
           <w:rPr>
             <w:rStyle w:val="Hyperlink"/>
           </w:rPr>
-          <w:t>Content Tools</w:t>
+          <w:t>GitHub repo</w:t>
         </w:r>
       </w:hyperlink>
       <w:r>
-        <w:t xml:space="preserve">” </w:t>
-      </w:r>
-      <w:proofErr w:type="spellStart"/>
-      <w:r>
-        <w:t>Git</w:t>
-      </w:r>
-      <w:proofErr w:type="spellEnd"/>
-      <w:r>
-        <w:t xml:space="preserve"> repo to get the GTU source code.</w:t>
+        <w:t xml:space="preserve"> to get the GTU source code.</w:t>
       </w:r>
     </w:p>
     <w:p>
@@ -126,21 +113,7 @@
         <w:rPr>
           <w:rFonts w:ascii="Lucida Console" w:hAnsi="Lucida Console"/>
         </w:rPr>
-        <w:t xml:space="preserve">GenTopicsUniversal.exe [optional path to </w:t>
-      </w:r>
-      <w:proofErr w:type="spellStart"/>
-      <w:r>
-        <w:rPr>
-          <w:rFonts w:ascii="Lucida Console" w:hAnsi="Lucida Console"/>
-        </w:rPr>
-        <w:t>config</w:t>
-      </w:r>
-      <w:proofErr w:type="spellEnd"/>
-      <w:r>
-        <w:rPr>
-          <w:rFonts w:ascii="Lucida Console" w:hAnsi="Lucida Console"/>
-        </w:rPr>
-        <w:t xml:space="preserve"> file]</w:t>
+        <w:t>GenTopicsUniversal.exe [optional path to config file]</w:t>
       </w:r>
     </w:p>
     <w:p>
@@ -181,13 +154,22 @@
       <w:r>
         <w:t xml:space="preserve"> file. </w:t>
       </w:r>
+      <w:r>
+        <w:t xml:space="preserve">The original </w:t>
+      </w:r>
       <w:proofErr w:type="spellStart"/>
       <w:r>
         <w:t>GenTopics</w:t>
       </w:r>
       <w:proofErr w:type="spellEnd"/>
       <w:r>
-        <w:t xml:space="preserve"> enumerates all of the public types in </w:t>
+        <w:t xml:space="preserve"> </w:t>
+      </w:r>
+      <w:r>
+        <w:t xml:space="preserve">application </w:t>
+      </w:r>
+      <w:r>
+        <w:t xml:space="preserve">enumerates all of the public types in </w:t>
       </w:r>
       <w:proofErr w:type="spellStart"/>
       <w:r>
@@ -195,21 +177,13 @@
       </w:r>
       <w:proofErr w:type="spellEnd"/>
       <w:r>
-        <w:t xml:space="preserve"> and emits topics that writers author into later. These topics are stored in the OSG CPub source depot </w:t>
-      </w:r>
-      <w:r>
-        <w:t xml:space="preserve">(SD) </w:t>
-      </w:r>
-      <w:r>
-        <w:t xml:space="preserve">repository, and </w:t>
-      </w:r>
-      <w:proofErr w:type="gramStart"/>
-      <w:r>
-        <w:t>writers</w:t>
-      </w:r>
-      <w:proofErr w:type="gramEnd"/>
-      <w:r>
-        <w:t xml:space="preserve"> author content into them by using </w:t>
+        <w:t xml:space="preserve"> and emits topics that writers author into later. These topics are stored in </w:t>
+      </w:r>
+      <w:r>
+        <w:t xml:space="preserve">a source </w:t>
+      </w:r>
+      <w:r>
+        <w:t xml:space="preserve">repository, and writers author content into them by using </w:t>
       </w:r>
       <w:proofErr w:type="spellStart"/>
       <w:r>
@@ -217,10 +191,27 @@
       </w:r>
       <w:proofErr w:type="spellEnd"/>
       <w:r>
+        <w:t xml:space="preserve"> or another XML editor</w:t>
+      </w:r>
+      <w:bookmarkStart w:id="0" w:name="_GoBack"/>
+      <w:bookmarkEnd w:id="0"/>
+      <w:r>
         <w:t>. The topics adhere to the WDCML (Windows Developer Content Markup Language) schema.</w:t>
       </w:r>
       <w:r>
-        <w:t xml:space="preserve"> Writers are required to keep the SD topics in sync with source code changes manually, which is time-consuming and error-prone.</w:t>
+        <w:t xml:space="preserve"> W</w:t>
+      </w:r>
+      <w:r>
+        <w:t xml:space="preserve">riters are required to keep the source </w:t>
+      </w:r>
+      <w:r>
+        <w:t>topics in sync with source</w:t>
+      </w:r>
+      <w:r>
+        <w:t xml:space="preserve"> code changes manually, which can be</w:t>
+      </w:r>
+      <w:r>
+        <w:t xml:space="preserve"> time-consuming and error-prone.</w:t>
       </w:r>
     </w:p>
     <w:p>
@@ -383,15 +374,7 @@
         <w:t>content set</w:t>
       </w:r>
       <w:r>
-        <w:t xml:space="preserve">. For example, the Analog content set has pure native APIs (3D audio), </w:t>
-      </w:r>
-      <w:proofErr w:type="spellStart"/>
-      <w:r>
-        <w:t>WinRT</w:t>
-      </w:r>
-      <w:proofErr w:type="spellEnd"/>
-      <w:r>
-        <w:t xml:space="preserve"> APIs (for UAP), and pure managed APIs (DUSK2). </w:t>
+        <w:t xml:space="preserve">. For example, the Analog content set has pure native APIs (3D audio), WinRT APIs (for UAP), and pure managed APIs (DUSK2). </w:t>
       </w:r>
       <w:r>
         <w:t xml:space="preserve">Each of these API sets is represented by a </w:t>
@@ -432,15 +415,7 @@
         <w:t xml:space="preserve"> already</w:t>
       </w:r>
       <w:r>
-        <w:t xml:space="preserve">. This is the type system that represents </w:t>
-      </w:r>
-      <w:proofErr w:type="spellStart"/>
-      <w:r>
-        <w:t>WinRT’s</w:t>
-      </w:r>
-      <w:proofErr w:type="spellEnd"/>
-      <w:r>
-        <w:t xml:space="preserve"> Application Binary Interface (ABI) in </w:t>
+        <w:t xml:space="preserve">. This is the type system that represents WinRT’s Application Binary Interface (ABI) in </w:t>
       </w:r>
       <w:proofErr w:type="spellStart"/>
       <w:r>
@@ -531,11 +506,9 @@
           <w:numId w:val="2"/>
         </w:numPr>
       </w:pPr>
-      <w:proofErr w:type="spellStart"/>
       <w:r>
         <w:t>Structs</w:t>
       </w:r>
-      <w:proofErr w:type="spellEnd"/>
     </w:p>
     <w:p>
       <w:pPr>
@@ -1190,15 +1163,7 @@
         </w:numPr>
       </w:pPr>
       <w:r>
-        <w:t xml:space="preserve">A </w:t>
-      </w:r>
-      <w:proofErr w:type="spellStart"/>
-      <w:r>
-        <w:t>struct</w:t>
-      </w:r>
-      <w:proofErr w:type="spellEnd"/>
-      <w:r>
-        <w:t xml:space="preserve"> may have zero or more </w:t>
+        <w:t xml:space="preserve">A struct may have zero or more </w:t>
       </w:r>
       <w:r>
         <w:t xml:space="preserve">field </w:t>
@@ -1297,13 +1262,8 @@
           <w:numId w:val="4"/>
         </w:numPr>
       </w:pPr>
-      <w:proofErr w:type="spellStart"/>
-      <w:r>
-        <w:t>Structs</w:t>
-      </w:r>
-      <w:proofErr w:type="spellEnd"/>
-      <w:r>
-        <w:t xml:space="preserve"> may have only fields;</w:t>
+      <w:r>
+        <w:t>Structs may have only fields;</w:t>
       </w:r>
     </w:p>
     <w:p>
@@ -1495,15 +1455,7 @@
         </w:numPr>
       </w:pPr>
       <w:r>
-        <w:t xml:space="preserve">Property: The Type property represents the property type, which is the return value of the property’s get </w:t>
-      </w:r>
-      <w:proofErr w:type="spellStart"/>
-      <w:r>
-        <w:t>accessor</w:t>
-      </w:r>
-      <w:proofErr w:type="spellEnd"/>
-      <w:r>
-        <w:t>;</w:t>
+        <w:t>Property: The Type property represents the property type, which is the return value of the property’s get accessor;</w:t>
       </w:r>
     </w:p>
     <w:p>
@@ -1606,15 +1558,7 @@
       </w:r>
       <w:proofErr w:type="spellEnd"/>
       <w:r>
-        <w:t xml:space="preserve"> has difficulty understanding </w:t>
-      </w:r>
-      <w:proofErr w:type="spellStart"/>
-      <w:r>
-        <w:t>WinRT</w:t>
-      </w:r>
-      <w:proofErr w:type="spellEnd"/>
-      <w:r>
-        <w:t xml:space="preserve"> IDL, a.k.a. “RIDL”. GTU relies on the </w:t>
+        <w:t xml:space="preserve"> has difficulty understanding WinRT IDL, a.k.a. “RIDL”. GTU relies on the </w:t>
       </w:r>
       <w:r>
         <w:t xml:space="preserve">related </w:t>
@@ -1700,15 +1644,7 @@
         <w:t xml:space="preserve">interface, </w:t>
       </w:r>
       <w:r>
-        <w:t xml:space="preserve">class, and </w:t>
-      </w:r>
-      <w:proofErr w:type="spellStart"/>
-      <w:r>
-        <w:t>struct</w:t>
-      </w:r>
-      <w:proofErr w:type="spellEnd"/>
-      <w:r>
-        <w:t xml:space="preserve">. </w:t>
+        <w:t xml:space="preserve">class, and struct. </w:t>
       </w:r>
       <w:proofErr w:type="spellStart"/>
       <w:r>
@@ -1719,15 +1655,7 @@
         <w:t xml:space="preserve"> are listed inside the parent namespace file.</w:t>
       </w:r>
       <w:r>
-        <w:t xml:space="preserve"> For </w:t>
-      </w:r>
-      <w:proofErr w:type="spellStart"/>
-      <w:r>
-        <w:t>WinRT</w:t>
-      </w:r>
-      <w:proofErr w:type="spellEnd"/>
-      <w:r>
-        <w:t xml:space="preserve">, this rule may not hold; </w:t>
+        <w:t xml:space="preserve"> For WinRT, this rule may not hold; </w:t>
       </w:r>
       <w:proofErr w:type="spellStart"/>
       <w:r>
@@ -2088,16 +2016,8 @@
         <w:rPr>
           <w:i/>
         </w:rPr>
-        <w:t xml:space="preserve">in </w:t>
-      </w:r>
-      <w:proofErr w:type="spellStart"/>
-      <w:r>
-        <w:rPr>
-          <w:i/>
-        </w:rPr>
-        <w:t>toto</w:t>
-      </w:r>
-      <w:proofErr w:type="spellEnd"/>
+        <w:t>in toto</w:t>
+      </w:r>
       <w:r>
         <w:t xml:space="preserve"> from the original </w:t>
       </w:r>
@@ -2328,10 +2248,7 @@
       </w:r>
     </w:p>
     <w:p/>
-    <w:p>
-      <w:bookmarkStart w:id="0" w:name="_GoBack"/>
-      <w:bookmarkEnd w:id="0"/>
-    </w:p>
+    <w:p/>
     <w:p/>
     <w:sectPr>
       <w:pgSz w:w="12240" w:h="15840"/>
@@ -2344,8 +2261,8 @@
 </file>
 
 <file path=word/numbering.xml><?xml version="1.0" encoding="utf-8"?>
-<w:numbering xmlns:wpc="http://schemas.microsoft.com/office/word/2010/wordprocessingCanvas" xmlns:mc="http://schemas.openxmlformats.org/markup-compatibility/2006" xmlns:o="urn:schemas-microsoft-com:office:office" xmlns:r="http://schemas.openxmlformats.org/officeDocument/2006/relationships" xmlns:m="http://schemas.openxmlformats.org/officeDocument/2006/math" xmlns:v="urn:schemas-microsoft-com:vml" xmlns:wp14="http://schemas.microsoft.com/office/word/2010/wordprocessingDrawing" xmlns:wp="http://schemas.openxmlformats.org/drawingml/2006/wordprocessingDrawing" xmlns:w10="urn:schemas-microsoft-com:office:word" xmlns:w="http://schemas.openxmlformats.org/wordprocessingml/2006/main" xmlns:w14="http://schemas.microsoft.com/office/word/2010/wordml" xmlns:w15="http://schemas.microsoft.com/office/word/2012/wordml" xmlns:wpg="http://schemas.microsoft.com/office/word/2010/wordprocessingGroup" xmlns:wpi="http://schemas.microsoft.com/office/word/2010/wordprocessingInk" xmlns:wne="http://schemas.microsoft.com/office/word/2006/wordml" xmlns:wps="http://schemas.microsoft.com/office/word/2010/wordprocessingShape" mc:Ignorable="w14 w15 wp14">
-  <w:abstractNum w:abstractNumId="0">
+<w:numbering xmlns:wpc="http://schemas.microsoft.com/office/word/2010/wordprocessingCanvas" xmlns:cx="http://schemas.microsoft.com/office/drawing/2014/chartex" xmlns:cx1="http://schemas.microsoft.com/office/drawing/2015/9/8/chartex" xmlns:cx2="http://schemas.microsoft.com/office/drawing/2015/10/21/chartex" xmlns:cx3="http://schemas.microsoft.com/office/drawing/2016/5/9/chartex" xmlns:cx4="http://schemas.microsoft.com/office/drawing/2016/5/10/chartex" xmlns:cx5="http://schemas.microsoft.com/office/drawing/2016/5/11/chartex" xmlns:mc="http://schemas.openxmlformats.org/markup-compatibility/2006" xmlns:o="urn:schemas-microsoft-com:office:office" xmlns:r="http://schemas.openxmlformats.org/officeDocument/2006/relationships" xmlns:m="http://schemas.openxmlformats.org/officeDocument/2006/math" xmlns:v="urn:schemas-microsoft-com:vml" xmlns:wp14="http://schemas.microsoft.com/office/word/2010/wordprocessingDrawing" xmlns:wp="http://schemas.openxmlformats.org/drawingml/2006/wordprocessingDrawing" xmlns:w10="urn:schemas-microsoft-com:office:word" xmlns:w="http://schemas.openxmlformats.org/wordprocessingml/2006/main" xmlns:w14="http://schemas.microsoft.com/office/word/2010/wordml" xmlns:w15="http://schemas.microsoft.com/office/word/2012/wordml" xmlns:w16se="http://schemas.microsoft.com/office/word/2015/wordml/symex" xmlns:wpg="http://schemas.microsoft.com/office/word/2010/wordprocessingGroup" xmlns:wpi="http://schemas.microsoft.com/office/word/2010/wordprocessingInk" xmlns:wne="http://schemas.microsoft.com/office/word/2006/wordml" xmlns:wps="http://schemas.microsoft.com/office/word/2010/wordprocessingShape" mc:Ignorable="w14 w15 w16se wp14">
+  <w:abstractNum w:abstractNumId="0" w15:restartNumberingAfterBreak="0">
     <w:nsid w:val="01844FBC"/>
     <w:multiLevelType w:val="hybridMultilevel"/>
     <w:tmpl w:val="64EE7810"/>
@@ -2458,7 +2375,7 @@
       </w:rPr>
     </w:lvl>
   </w:abstractNum>
-  <w:abstractNum w:abstractNumId="1">
+  <w:abstractNum w:abstractNumId="1" w15:restartNumberingAfterBreak="0">
     <w:nsid w:val="62E65BD5"/>
     <w:multiLevelType w:val="hybridMultilevel"/>
     <w:tmpl w:val="6DC82D54"/>
@@ -2544,7 +2461,7 @@
       </w:pPr>
     </w:lvl>
   </w:abstractNum>
-  <w:abstractNum w:abstractNumId="2">
+  <w:abstractNum w:abstractNumId="2" w15:restartNumberingAfterBreak="0">
     <w:nsid w:val="7078029D"/>
     <w:multiLevelType w:val="hybridMultilevel"/>
     <w:tmpl w:val="F57E95C8"/>
@@ -2657,7 +2574,7 @@
       </w:rPr>
     </w:lvl>
   </w:abstractNum>
-  <w:abstractNum w:abstractNumId="3">
+  <w:abstractNum w:abstractNumId="3" w15:restartNumberingAfterBreak="0">
     <w:nsid w:val="750A4DB9"/>
     <w:multiLevelType w:val="hybridMultilevel"/>
     <w:tmpl w:val="01DEDAAC"/>
@@ -2770,7 +2687,7 @@
       </w:rPr>
     </w:lvl>
   </w:abstractNum>
-  <w:abstractNum w:abstractNumId="4">
+  <w:abstractNum w:abstractNumId="4" w15:restartNumberingAfterBreak="0">
     <w:nsid w:val="79DF3AA8"/>
     <w:multiLevelType w:val="hybridMultilevel"/>
     <w:tmpl w:val="37BEEC86"/>
@@ -2902,7 +2819,7 @@
 </file>
 
 <file path=word/styles.xml><?xml version="1.0" encoding="utf-8"?>
-<w:styles xmlns:mc="http://schemas.openxmlformats.org/markup-compatibility/2006" xmlns:r="http://schemas.openxmlformats.org/officeDocument/2006/relationships" xmlns:w="http://schemas.openxmlformats.org/wordprocessingml/2006/main" xmlns:w14="http://schemas.microsoft.com/office/word/2010/wordml" xmlns:w15="http://schemas.microsoft.com/office/word/2012/wordml" mc:Ignorable="w14 w15">
+<w:styles xmlns:mc="http://schemas.openxmlformats.org/markup-compatibility/2006" xmlns:r="http://schemas.openxmlformats.org/officeDocument/2006/relationships" xmlns:w="http://schemas.openxmlformats.org/wordprocessingml/2006/main" xmlns:w14="http://schemas.microsoft.com/office/word/2010/wordml" xmlns:w15="http://schemas.microsoft.com/office/word/2012/wordml" xmlns:w16se="http://schemas.microsoft.com/office/word/2015/wordml/symex" mc:Ignorable="w14 w15 w16se">
   <w:docDefaults>
     <w:rPrDefault>
       <w:rPr>
@@ -2918,7 +2835,7 @@
       </w:pPr>
     </w:pPrDefault>
   </w:docDefaults>
-  <w:latentStyles w:defLockedState="0" w:defUIPriority="99" w:defSemiHidden="0" w:defUnhideWhenUsed="0" w:defQFormat="0" w:count="371">
+  <w:latentStyles w:defLockedState="0" w:defUIPriority="99" w:defSemiHidden="0" w:defUnhideWhenUsed="0" w:defQFormat="0" w:count="374">
     <w:lsdException w:name="Normal" w:uiPriority="0" w:qFormat="1"/>
     <w:lsdException w:name="heading 1" w:uiPriority="9" w:qFormat="1"/>
     <w:lsdException w:name="heading 2" w:semiHidden="1" w:uiPriority="9" w:unhideWhenUsed="1" w:qFormat="1"/>
@@ -3024,7 +2941,6 @@
     <w:lsdException w:name="HTML Sample" w:semiHidden="1" w:unhideWhenUsed="1"/>
     <w:lsdException w:name="HTML Typewriter" w:semiHidden="1" w:unhideWhenUsed="1"/>
     <w:lsdException w:name="HTML Variable" w:semiHidden="1" w:unhideWhenUsed="1"/>
-    <w:lsdException w:name="Normal Table" w:semiHidden="1" w:unhideWhenUsed="1"/>
     <w:lsdException w:name="annotation subject" w:semiHidden="1" w:unhideWhenUsed="1"/>
     <w:lsdException w:name="No List" w:semiHidden="1" w:unhideWhenUsed="1"/>
     <w:lsdException w:name="Outline List 1" w:semiHidden="1" w:unhideWhenUsed="1"/>
@@ -3069,7 +2985,6 @@
     <w:lsdException w:name="Table Professional" w:semiHidden="1" w:unhideWhenUsed="1"/>
     <w:lsdException w:name="Table Subtle 1" w:semiHidden="1" w:unhideWhenUsed="1"/>
     <w:lsdException w:name="Table Subtle 2" w:semiHidden="1" w:unhideWhenUsed="1"/>
-    <w:lsdException w:name="Table Web 1" w:semiHidden="1" w:unhideWhenUsed="1"/>
     <w:lsdException w:name="Table Web 2" w:semiHidden="1" w:unhideWhenUsed="1"/>
     <w:lsdException w:name="Table Web 3" w:semiHidden="1" w:unhideWhenUsed="1"/>
     <w:lsdException w:name="Balloon Text" w:semiHidden="1" w:unhideWhenUsed="1"/>
@@ -3290,6 +3205,9 @@
     <w:lsdException w:name="List Table 5 Dark Accent 6" w:uiPriority="50"/>
     <w:lsdException w:name="List Table 6 Colorful Accent 6" w:uiPriority="51"/>
     <w:lsdException w:name="List Table 7 Colorful Accent 6" w:uiPriority="52"/>
+    <w:lsdException w:name="Mention" w:semiHidden="1" w:unhideWhenUsed="1"/>
+    <w:lsdException w:name="Smart Hyperlink" w:semiHidden="1" w:unhideWhenUsed="1"/>
+    <w:lsdException w:name="Hashtag" w:semiHidden="1" w:unhideWhenUsed="1"/>
   </w:latentStyles>
   <w:style w:type="paragraph" w:default="1" w:styleId="Normal">
     <w:name w:val="Normal"/>

</xml_diff>